<commit_message>
Tutorial 2 DONEgit statusgit status
</commit_message>
<xml_diff>
--- a/Tutorial2_Zaki Raihan_1606878505.docx
+++ b/Tutorial2_Zaki Raihan_1606878505.docx
@@ -243,10 +243,7 @@
       </w:r>
       <w:proofErr w:type="spellStart"/>
       <w:r>
-        <w:t>s</w:t>
-      </w:r>
-      <w:r>
-        <w:t>emua</w:t>
+        <w:t>semua</w:t>
       </w:r>
       <w:proofErr w:type="spellEnd"/>
       <w:r>
@@ -298,10 +295,7 @@
       </w:r>
       <w:proofErr w:type="spellEnd"/>
       <w:r>
-        <w:t xml:space="preserve"> “male”</w:t>
-      </w:r>
-      <w:r>
-        <w:t xml:space="preserve"> </w:t>
+        <w:t xml:space="preserve"> “male” </w:t>
       </w:r>
       <w:proofErr w:type="spellStart"/>
       <w:r>
@@ -357,10 +351,7 @@
       </w:r>
       <w:proofErr w:type="spellEnd"/>
       <w:r>
-        <w:t xml:space="preserve"> </w:t>
-      </w:r>
-      <w:r>
-        <w:t>insurance_modif.csv</w:t>
+        <w:t xml:space="preserve"> insurance_modif.csv</w:t>
       </w:r>
     </w:p>
     <w:p>
@@ -2625,10 +2616,7 @@
       </w:pPr>
       <w:proofErr w:type="spellStart"/>
       <w:r>
-        <w:t>mengg</w:t>
-      </w:r>
-      <w:r>
-        <w:t>unakan</w:t>
+        <w:t>menggunakan</w:t>
       </w:r>
       <w:proofErr w:type="spellEnd"/>
       <w:r>
@@ -2636,10 +2624,7 @@
       </w:r>
       <w:proofErr w:type="spellStart"/>
       <w:r>
-        <w:t>me</w:t>
-      </w:r>
-      <w:r>
-        <w:t>lakukan</w:t>
+        <w:t>melakukan</w:t>
       </w:r>
       <w:proofErr w:type="spellEnd"/>
       <w:r>
@@ -2675,10 +2660,7 @@
       </w:r>
       <w:proofErr w:type="spellEnd"/>
       <w:r>
-        <w:t xml:space="preserve"> data</w:t>
-      </w:r>
-      <w:r>
-        <w:t xml:space="preserve"> </w:t>
+        <w:t xml:space="preserve"> data </w:t>
       </w:r>
       <w:proofErr w:type="spellStart"/>
       <w:r>
@@ -3490,10 +3472,7 @@
       </w:pPr>
       <w:proofErr w:type="spellStart"/>
       <w:r>
-        <w:t>Mengg</w:t>
-      </w:r>
-      <w:r>
-        <w:t>unakan</w:t>
+        <w:t>Menggunakan</w:t>
       </w:r>
       <w:proofErr w:type="spellEnd"/>
       <w:r>
@@ -3598,10 +3577,7 @@
       </w:pPr>
       <w:proofErr w:type="spellStart"/>
       <w:r>
-        <w:t>Mengg</w:t>
-      </w:r>
-      <w:r>
-        <w:t>unakan</w:t>
+        <w:t>Menggunakan</w:t>
       </w:r>
       <w:proofErr w:type="spellEnd"/>
       <w:r>
@@ -3637,10 +3613,7 @@
       </w:r>
       <w:proofErr w:type="spellEnd"/>
       <w:r>
-        <w:t xml:space="preserve"> class di data</w:t>
-      </w:r>
-      <w:r>
-        <w:t xml:space="preserve"> </w:t>
+        <w:t xml:space="preserve"> class di data </w:t>
       </w:r>
       <w:proofErr w:type="spellStart"/>
       <w:r>
@@ -3777,10 +3750,10 @@
           <w:noProof/>
         </w:rPr>
         <w:drawing>
-          <wp:inline distT="0" distB="0" distL="0" distR="0" wp14:anchorId="0688A047" wp14:editId="77596760">
-            <wp:extent cx="3065646" cy="1188720"/>
-            <wp:effectExtent l="0" t="0" r="1905" b="0"/>
-            <wp:docPr id="22" name="Picture 22"/>
+          <wp:inline distT="0" distB="0" distL="0" distR="0" wp14:anchorId="13682F18" wp14:editId="5252F7C2">
+            <wp:extent cx="4152900" cy="3556586"/>
+            <wp:effectExtent l="0" t="0" r="0" b="6350"/>
+            <wp:docPr id="2" name="Picture 2"/>
             <wp:cNvGraphicFramePr>
               <a:graphicFrameLocks xmlns:a="http://schemas.openxmlformats.org/drawingml/2006/main" noChangeAspect="1"/>
             </wp:cNvGraphicFramePr>
@@ -3793,13 +3766,13 @@
                   </pic:nvPicPr>
                   <pic:blipFill rotWithShape="1">
                     <a:blip r:embed="rId22"/>
-                    <a:srcRect l="19544" t="73745" r="67427" b="17274"/>
+                    <a:srcRect l="19942" t="33800" r="54133" b="26728"/>
                     <a:stretch/>
                   </pic:blipFill>
                   <pic:spPr bwMode="auto">
                     <a:xfrm>
                       <a:off x="0" y="0"/>
-                      <a:ext cx="3069931" cy="1190381"/>
+                      <a:ext cx="4159317" cy="3562082"/>
                     </a:xfrm>
                     <a:prstGeom prst="rect">
                       <a:avLst/>
@@ -3964,16 +3937,31 @@
       <w:pPr>
         <w:pStyle w:val="ListParagraph"/>
         <w:jc w:val="both"/>
+        <w:rPr>
+          <w:noProof/>
+        </w:rPr>
+      </w:pPr>
+      <w:r>
+        <w:rPr>
+          <w:noProof/>
+        </w:rPr>
+        <w:t>Confussion Matrix:</w:t>
+      </w:r>
+    </w:p>
+    <w:p>
+      <w:pPr>
+        <w:pStyle w:val="ListParagraph"/>
+        <w:jc w:val="both"/>
       </w:pPr>
       <w:r>
         <w:rPr>
           <w:noProof/>
         </w:rPr>
         <w:drawing>
-          <wp:inline distT="0" distB="0" distL="0" distR="0" wp14:anchorId="36BC04B4" wp14:editId="1DFC0949">
-            <wp:extent cx="5258707" cy="1943100"/>
+          <wp:inline distT="0" distB="0" distL="0" distR="0" wp14:anchorId="1D6FA2D6" wp14:editId="3645B822">
+            <wp:extent cx="3909060" cy="2345436"/>
             <wp:effectExtent l="0" t="0" r="0" b="0"/>
-            <wp:docPr id="24" name="Picture 24"/>
+            <wp:docPr id="8" name="Picture 8"/>
             <wp:cNvGraphicFramePr>
               <a:graphicFrameLocks xmlns:a="http://schemas.openxmlformats.org/drawingml/2006/main" noChangeAspect="1"/>
             </wp:cNvGraphicFramePr>
@@ -3986,13 +3974,13 @@
                   </pic:nvPicPr>
                   <pic:blipFill rotWithShape="1">
                     <a:blip r:embed="rId24"/>
-                    <a:srcRect l="20075" t="31909" r="34589" b="38310"/>
+                    <a:srcRect l="19943" t="34036" r="37514" b="20583"/>
                     <a:stretch/>
                   </pic:blipFill>
                   <pic:spPr bwMode="auto">
                     <a:xfrm>
                       <a:off x="0" y="0"/>
-                      <a:ext cx="5261842" cy="1944258"/>
+                      <a:ext cx="3914621" cy="2348773"/>
                     </a:xfrm>
                     <a:prstGeom prst="rect">
                       <a:avLst/>
@@ -4022,6 +4010,80 @@
     <w:p>
       <w:pPr>
         <w:pStyle w:val="ListParagraph"/>
+        <w:jc w:val="both"/>
+      </w:pPr>
+      <w:proofErr w:type="spellStart"/>
+      <w:r>
+        <w:lastRenderedPageBreak/>
+        <w:t>Akurasi</w:t>
+      </w:r>
+      <w:proofErr w:type="spellEnd"/>
+      <w:r>
+        <w:t>, precision dan recall:</w:t>
+      </w:r>
+    </w:p>
+    <w:p>
+      <w:pPr>
+        <w:pStyle w:val="ListParagraph"/>
+        <w:jc w:val="both"/>
+      </w:pPr>
+      <w:r>
+        <w:rPr>
+          <w:noProof/>
+        </w:rPr>
+        <w:drawing>
+          <wp:inline distT="0" distB="0" distL="0" distR="0" wp14:anchorId="569336FA" wp14:editId="227C7DBA">
+            <wp:extent cx="4637913" cy="1127760"/>
+            <wp:effectExtent l="0" t="0" r="0" b="0"/>
+            <wp:docPr id="9" name="Picture 9"/>
+            <wp:cNvGraphicFramePr>
+              <a:graphicFrameLocks xmlns:a="http://schemas.openxmlformats.org/drawingml/2006/main" noChangeAspect="1"/>
+            </wp:cNvGraphicFramePr>
+            <a:graphic xmlns:a="http://schemas.openxmlformats.org/drawingml/2006/main">
+              <a:graphicData uri="http://schemas.openxmlformats.org/drawingml/2006/picture">
+                <pic:pic xmlns:pic="http://schemas.openxmlformats.org/drawingml/2006/picture">
+                  <pic:nvPicPr>
+                    <pic:cNvPr id="1" name=""/>
+                    <pic:cNvPicPr/>
+                  </pic:nvPicPr>
+                  <pic:blipFill rotWithShape="1">
+                    <a:blip r:embed="rId25"/>
+                    <a:srcRect l="20075" t="41363" r="36185" b="39728"/>
+                    <a:stretch/>
+                  </pic:blipFill>
+                  <pic:spPr bwMode="auto">
+                    <a:xfrm>
+                      <a:off x="0" y="0"/>
+                      <a:ext cx="4643370" cy="1129087"/>
+                    </a:xfrm>
+                    <a:prstGeom prst="rect">
+                      <a:avLst/>
+                    </a:prstGeom>
+                    <a:ln>
+                      <a:noFill/>
+                    </a:ln>
+                    <a:extLst>
+                      <a:ext uri="{53640926-AAD7-44D8-BBD7-CCE9431645EC}">
+                        <a14:shadowObscured xmlns:a14="http://schemas.microsoft.com/office/drawing/2010/main"/>
+                      </a:ext>
+                    </a:extLst>
+                  </pic:spPr>
+                </pic:pic>
+              </a:graphicData>
+            </a:graphic>
+          </wp:inline>
+        </w:drawing>
+      </w:r>
+    </w:p>
+    <w:p>
+      <w:pPr>
+        <w:pStyle w:val="ListParagraph"/>
+        <w:jc w:val="both"/>
+      </w:pPr>
+    </w:p>
+    <w:p>
+      <w:pPr>
+        <w:pStyle w:val="ListParagraph"/>
         <w:numPr>
           <w:ilvl w:val="0"/>
           <w:numId w:val="3"/>
@@ -4282,13 +4344,7 @@
       </w:r>
       <w:proofErr w:type="spellEnd"/>
       <w:r>
-        <w:t xml:space="preserve"> </w:t>
-      </w:r>
-      <w:r>
-        <w:t>&gt;</w:t>
-      </w:r>
-      <w:r>
-        <w:t xml:space="preserve">50K </w:t>
+        <w:t xml:space="preserve"> &gt;50K </w:t>
       </w:r>
       <w:proofErr w:type="spellStart"/>
       <w:r>
@@ -4304,13 +4360,7 @@
       </w:r>
       <w:proofErr w:type="spellEnd"/>
       <w:r>
-        <w:t xml:space="preserve">: </w:t>
-      </w:r>
-      <w:r>
-        <w:t>944</w:t>
-      </w:r>
-      <w:r>
-        <w:t xml:space="preserve"> data</w:t>
+        <w:t>: 944 data</w:t>
       </w:r>
     </w:p>
     <w:p>
@@ -4360,13 +4410,7 @@
       </w:r>
       <w:proofErr w:type="spellEnd"/>
       <w:r>
-        <w:t xml:space="preserve"> </w:t>
-      </w:r>
-      <w:r>
-        <w:t>&gt;</w:t>
-      </w:r>
-      <w:r>
-        <w:t xml:space="preserve">50K dan </w:t>
+        <w:t xml:space="preserve"> &gt;50K dan </w:t>
       </w:r>
       <w:proofErr w:type="spellStart"/>
       <w:r>
@@ -4398,13 +4442,7 @@
       </w:r>
       <w:proofErr w:type="spellEnd"/>
       <w:r>
-        <w:t xml:space="preserve"> </w:t>
-      </w:r>
-      <w:r>
-        <w:t>&gt;</w:t>
-      </w:r>
-      <w:r>
-        <w:t xml:space="preserve">50K </w:t>
+        <w:t xml:space="preserve"> &gt;50K </w:t>
       </w:r>
       <w:proofErr w:type="spellStart"/>
       <w:r>
@@ -4420,13 +4458,7 @@
       </w:r>
       <w:proofErr w:type="spellEnd"/>
       <w:r>
-        <w:t xml:space="preserve">: </w:t>
-      </w:r>
-      <w:r>
-        <w:t>627</w:t>
-      </w:r>
-      <w:r>
-        <w:t xml:space="preserve"> data</w:t>
+        <w:t>: 627 data</w:t>
       </w:r>
     </w:p>
     <w:p>
@@ -4476,13 +4508,7 @@
       </w:r>
       <w:proofErr w:type="spellEnd"/>
       <w:r>
-        <w:t xml:space="preserve"> </w:t>
-      </w:r>
-      <w:r>
-        <w:t>&gt;</w:t>
-      </w:r>
-      <w:r>
-        <w:t xml:space="preserve">50K dan </w:t>
+        <w:t xml:space="preserve"> &gt;50K dan </w:t>
       </w:r>
       <w:proofErr w:type="spellStart"/>
       <w:r>
@@ -4522,13 +4548,7 @@
       </w:r>
       <w:proofErr w:type="spellEnd"/>
       <w:r>
-        <w:t xml:space="preserve">: </w:t>
-      </w:r>
-      <w:r>
-        <w:t>209</w:t>
-      </w:r>
-      <w:r>
-        <w:t xml:space="preserve"> data</w:t>
+        <w:t>: 209 data</w:t>
       </w:r>
     </w:p>
     <w:p>
@@ -4631,6 +4651,76 @@
       <w:r>
         <w:t xml:space="preserve"> accuracy score</w:t>
       </w:r>
+    </w:p>
+    <w:p>
+      <w:pPr>
+        <w:jc w:val="both"/>
+      </w:pPr>
+    </w:p>
+    <w:p>
+      <w:pPr>
+        <w:jc w:val="both"/>
+      </w:pPr>
+    </w:p>
+    <w:p>
+      <w:pPr>
+        <w:jc w:val="both"/>
+      </w:pPr>
+    </w:p>
+    <w:p>
+      <w:pPr>
+        <w:jc w:val="both"/>
+      </w:pPr>
+    </w:p>
+    <w:p>
+      <w:pPr>
+        <w:jc w:val="both"/>
+      </w:pPr>
+    </w:p>
+    <w:p>
+      <w:pPr>
+        <w:jc w:val="both"/>
+      </w:pPr>
+    </w:p>
+    <w:p>
+      <w:pPr>
+        <w:jc w:val="both"/>
+      </w:pPr>
+    </w:p>
+    <w:p>
+      <w:pPr>
+        <w:jc w:val="both"/>
+      </w:pPr>
+    </w:p>
+    <w:p>
+      <w:pPr>
+        <w:jc w:val="both"/>
+      </w:pPr>
+    </w:p>
+    <w:p>
+      <w:pPr>
+        <w:jc w:val="both"/>
+      </w:pPr>
+    </w:p>
+    <w:p>
+      <w:pPr>
+        <w:jc w:val="both"/>
+      </w:pPr>
+    </w:p>
+    <w:p>
+      <w:pPr>
+        <w:jc w:val="both"/>
+      </w:pPr>
+    </w:p>
+    <w:p>
+      <w:pPr>
+        <w:jc w:val="both"/>
+      </w:pPr>
+    </w:p>
+    <w:p>
+      <w:pPr>
+        <w:jc w:val="both"/>
+      </w:pPr>
     </w:p>
     <w:p>
       <w:pPr>
@@ -4724,7 +4814,7 @@
                     <pic:cNvPicPr/>
                   </pic:nvPicPr>
                   <pic:blipFill rotWithShape="1">
-                    <a:blip r:embed="rId25"/>
+                    <a:blip r:embed="rId26"/>
                     <a:srcRect l="19810" t="22927" r="14114" b="965"/>
                     <a:stretch/>
                   </pic:blipFill>
@@ -5419,7 +5509,7 @@
                     <pic:cNvPicPr/>
                   </pic:nvPicPr>
                   <pic:blipFill rotWithShape="1">
-                    <a:blip r:embed="rId26"/>
+                    <a:blip r:embed="rId27"/>
                     <a:srcRect l="19809" t="43490" r="53468" b="3565"/>
                     <a:stretch/>
                   </pic:blipFill>
@@ -5496,7 +5586,7 @@
                     <pic:cNvPicPr/>
                   </pic:nvPicPr>
                   <pic:blipFill rotWithShape="1">
-                    <a:blip r:embed="rId27"/>
+                    <a:blip r:embed="rId28"/>
                     <a:srcRect l="19544" t="36400" r="53202" b="9710"/>
                     <a:stretch/>
                   </pic:blipFill>
@@ -5887,10 +5977,18 @@
       </w:r>
       <w:proofErr w:type="spellEnd"/>
       <w:r>
-        <w:t xml:space="preserve"> yang ada.</w:t>
+        <w:t xml:space="preserve"> yang </w:t>
       </w:r>
       <w:bookmarkStart w:id="0" w:name="_GoBack"/>
       <w:bookmarkEnd w:id="0"/>
+      <w:proofErr w:type="spellStart"/>
+      <w:r>
+        <w:t>ada</w:t>
+      </w:r>
+      <w:proofErr w:type="spellEnd"/>
+      <w:r>
+        <w:t>.</w:t>
+      </w:r>
     </w:p>
     <w:sectPr>
       <w:type w:val="continuous"/>

</xml_diff>